<commit_message>
Removing Temporary and Unnecessary Files
</commit_message>
<xml_diff>
--- a/Report.docx
+++ b/Report.docx
@@ -45,6 +45,10 @@
     <w:p/>
     <w:p>
       <w:r>
+        <w:rPr>
+          <w:noProof/>
+          <w:lang w:val="tr-TR" w:eastAsia="tr-TR"/>
+        </w:rPr>
         <w:drawing>
           <wp:inline distT="0" distB="0" distL="0" distR="0" wp14:anchorId="1959807E" wp14:editId="355A2C60">
             <wp:extent cx="5760720" cy="2735580"/>
@@ -85,6 +89,10 @@
     <w:p/>
     <w:p>
       <w:r>
+        <w:rPr>
+          <w:noProof/>
+          <w:lang w:val="tr-TR" w:eastAsia="tr-TR"/>
+        </w:rPr>
         <w:drawing>
           <wp:inline distT="0" distB="0" distL="0" distR="0" wp14:anchorId="08BCCFB4" wp14:editId="4AFBD31A">
             <wp:extent cx="5760720" cy="2680335"/>
@@ -122,11 +130,232 @@
         </w:drawing>
       </w:r>
     </w:p>
-    <w:p/>
-    <w:p>
+    <w:p>
+      <w:r>
+        <w:rPr>
+          <w:noProof/>
+          <w:lang w:val="tr-TR" w:eastAsia="tr-TR"/>
+        </w:rPr>
+        <w:lastRenderedPageBreak/>
+        <w:drawing>
+          <wp:inline distT="0" distB="0" distL="0" distR="0" wp14:anchorId="7653796F" wp14:editId="1FE40C22">
+            <wp:extent cx="5760720" cy="4498340"/>
+            <wp:effectExtent l="0" t="0" r="0" b="0"/>
+            <wp:docPr id="9" name="Resim 9"/>
+            <wp:cNvGraphicFramePr>
+              <a:graphicFrameLocks xmlns:a="http://schemas.openxmlformats.org/drawingml/2006/main" noChangeAspect="1"/>
+            </wp:cNvGraphicFramePr>
+            <a:graphic xmlns:a="http://schemas.openxmlformats.org/drawingml/2006/main">
+              <a:graphicData uri="http://schemas.openxmlformats.org/drawingml/2006/picture">
+                <pic:pic xmlns:pic="http://schemas.openxmlformats.org/drawingml/2006/picture">
+                  <pic:nvPicPr>
+                    <pic:cNvPr id="1" name=""/>
+                    <pic:cNvPicPr/>
+                  </pic:nvPicPr>
+                  <pic:blipFill>
+                    <a:blip r:embed="rId9"/>
+                    <a:stretch>
+                      <a:fillRect/>
+                    </a:stretch>
+                  </pic:blipFill>
+                  <pic:spPr>
+                    <a:xfrm>
+                      <a:off x="0" y="0"/>
+                      <a:ext cx="5760720" cy="4498340"/>
+                    </a:xfrm>
+                    <a:prstGeom prst="rect">
+                      <a:avLst/>
+                    </a:prstGeom>
+                  </pic:spPr>
+                </pic:pic>
+              </a:graphicData>
+            </a:graphic>
+          </wp:inline>
+        </w:drawing>
+      </w:r>
       <w:bookmarkStart w:id="0" w:name="_GoBack"/>
       <w:bookmarkEnd w:id="0"/>
     </w:p>
+    <w:p>
+      <w:r>
+        <w:rPr>
+          <w:noProof/>
+          <w:lang w:val="tr-TR" w:eastAsia="tr-TR"/>
+        </w:rPr>
+        <w:lastRenderedPageBreak/>
+        <w:drawing>
+          <wp:inline distT="0" distB="0" distL="0" distR="0" wp14:anchorId="7E4ECE52" wp14:editId="41A34606">
+            <wp:extent cx="3848100" cy="6619875"/>
+            <wp:effectExtent l="0" t="0" r="0" b="9525"/>
+            <wp:docPr id="4" name="Resim 4"/>
+            <wp:cNvGraphicFramePr>
+              <a:graphicFrameLocks xmlns:a="http://schemas.openxmlformats.org/drawingml/2006/main" noChangeAspect="1"/>
+            </wp:cNvGraphicFramePr>
+            <a:graphic xmlns:a="http://schemas.openxmlformats.org/drawingml/2006/main">
+              <a:graphicData uri="http://schemas.openxmlformats.org/drawingml/2006/picture">
+                <pic:pic xmlns:pic="http://schemas.openxmlformats.org/drawingml/2006/picture">
+                  <pic:nvPicPr>
+                    <pic:cNvPr id="1" name=""/>
+                    <pic:cNvPicPr/>
+                  </pic:nvPicPr>
+                  <pic:blipFill>
+                    <a:blip r:embed="rId10"/>
+                    <a:stretch>
+                      <a:fillRect/>
+                    </a:stretch>
+                  </pic:blipFill>
+                  <pic:spPr>
+                    <a:xfrm>
+                      <a:off x="0" y="0"/>
+                      <a:ext cx="3848100" cy="6619875"/>
+                    </a:xfrm>
+                    <a:prstGeom prst="rect">
+                      <a:avLst/>
+                    </a:prstGeom>
+                  </pic:spPr>
+                </pic:pic>
+              </a:graphicData>
+            </a:graphic>
+          </wp:inline>
+        </w:drawing>
+      </w:r>
+    </w:p>
+    <w:p/>
+    <w:p>
+      <w:r>
+        <w:rPr>
+          <w:noProof/>
+          <w:lang w:val="tr-TR" w:eastAsia="tr-TR"/>
+        </w:rPr>
+        <w:drawing>
+          <wp:inline distT="0" distB="0" distL="0" distR="0" wp14:anchorId="63FE2516" wp14:editId="4C5803A1">
+            <wp:extent cx="5760720" cy="427355"/>
+            <wp:effectExtent l="0" t="0" r="0" b="0"/>
+            <wp:docPr id="5" name="Resim 5"/>
+            <wp:cNvGraphicFramePr>
+              <a:graphicFrameLocks xmlns:a="http://schemas.openxmlformats.org/drawingml/2006/main" noChangeAspect="1"/>
+            </wp:cNvGraphicFramePr>
+            <a:graphic xmlns:a="http://schemas.openxmlformats.org/drawingml/2006/main">
+              <a:graphicData uri="http://schemas.openxmlformats.org/drawingml/2006/picture">
+                <pic:pic xmlns:pic="http://schemas.openxmlformats.org/drawingml/2006/picture">
+                  <pic:nvPicPr>
+                    <pic:cNvPr id="1" name=""/>
+                    <pic:cNvPicPr/>
+                  </pic:nvPicPr>
+                  <pic:blipFill>
+                    <a:blip r:embed="rId11"/>
+                    <a:stretch>
+                      <a:fillRect/>
+                    </a:stretch>
+                  </pic:blipFill>
+                  <pic:spPr>
+                    <a:xfrm>
+                      <a:off x="0" y="0"/>
+                      <a:ext cx="5760720" cy="427355"/>
+                    </a:xfrm>
+                    <a:prstGeom prst="rect">
+                      <a:avLst/>
+                    </a:prstGeom>
+                  </pic:spPr>
+                </pic:pic>
+              </a:graphicData>
+            </a:graphic>
+          </wp:inline>
+        </w:drawing>
+      </w:r>
+    </w:p>
+    <w:p/>
+    <w:p>
+      <w:r>
+        <w:rPr>
+          <w:noProof/>
+          <w:lang w:val="tr-TR" w:eastAsia="tr-TR"/>
+        </w:rPr>
+        <w:lastRenderedPageBreak/>
+        <w:drawing>
+          <wp:inline distT="0" distB="0" distL="0" distR="0" wp14:anchorId="058008E6" wp14:editId="2E7B2625">
+            <wp:extent cx="3905250" cy="1057275"/>
+            <wp:effectExtent l="0" t="0" r="0" b="9525"/>
+            <wp:docPr id="6" name="Resim 6"/>
+            <wp:cNvGraphicFramePr>
+              <a:graphicFrameLocks xmlns:a="http://schemas.openxmlformats.org/drawingml/2006/main" noChangeAspect="1"/>
+            </wp:cNvGraphicFramePr>
+            <a:graphic xmlns:a="http://schemas.openxmlformats.org/drawingml/2006/main">
+              <a:graphicData uri="http://schemas.openxmlformats.org/drawingml/2006/picture">
+                <pic:pic xmlns:pic="http://schemas.openxmlformats.org/drawingml/2006/picture">
+                  <pic:nvPicPr>
+                    <pic:cNvPr id="1" name=""/>
+                    <pic:cNvPicPr/>
+                  </pic:nvPicPr>
+                  <pic:blipFill>
+                    <a:blip r:embed="rId12"/>
+                    <a:stretch>
+                      <a:fillRect/>
+                    </a:stretch>
+                  </pic:blipFill>
+                  <pic:spPr>
+                    <a:xfrm>
+                      <a:off x="0" y="0"/>
+                      <a:ext cx="3905250" cy="1057275"/>
+                    </a:xfrm>
+                    <a:prstGeom prst="rect">
+                      <a:avLst/>
+                    </a:prstGeom>
+                  </pic:spPr>
+                </pic:pic>
+              </a:graphicData>
+            </a:graphic>
+          </wp:inline>
+        </w:drawing>
+      </w:r>
+    </w:p>
+    <w:p/>
+    <w:p>
+      <w:r>
+        <w:rPr>
+          <w:noProof/>
+          <w:lang w:val="tr-TR" w:eastAsia="tr-TR"/>
+        </w:rPr>
+        <w:drawing>
+          <wp:inline distT="0" distB="0" distL="0" distR="0" wp14:anchorId="48FAAC99" wp14:editId="5BD6A7F9">
+            <wp:extent cx="5760720" cy="5364480"/>
+            <wp:effectExtent l="0" t="0" r="0" b="7620"/>
+            <wp:docPr id="7" name="Resim 7"/>
+            <wp:cNvGraphicFramePr>
+              <a:graphicFrameLocks xmlns:a="http://schemas.openxmlformats.org/drawingml/2006/main" noChangeAspect="1"/>
+            </wp:cNvGraphicFramePr>
+            <a:graphic xmlns:a="http://schemas.openxmlformats.org/drawingml/2006/main">
+              <a:graphicData uri="http://schemas.openxmlformats.org/drawingml/2006/picture">
+                <pic:pic xmlns:pic="http://schemas.openxmlformats.org/drawingml/2006/picture">
+                  <pic:nvPicPr>
+                    <pic:cNvPr id="1" name=""/>
+                    <pic:cNvPicPr/>
+                  </pic:nvPicPr>
+                  <pic:blipFill>
+                    <a:blip r:embed="rId13"/>
+                    <a:stretch>
+                      <a:fillRect/>
+                    </a:stretch>
+                  </pic:blipFill>
+                  <pic:spPr>
+                    <a:xfrm>
+                      <a:off x="0" y="0"/>
+                      <a:ext cx="5760720" cy="5364480"/>
+                    </a:xfrm>
+                    <a:prstGeom prst="rect">
+                      <a:avLst/>
+                    </a:prstGeom>
+                  </pic:spPr>
+                </pic:pic>
+              </a:graphicData>
+            </a:graphic>
+          </wp:inline>
+        </w:drawing>
+      </w:r>
+    </w:p>
+    <w:p/>
+    <w:p/>
+    <w:p/>
     <w:p>
       <w:pPr>
         <w:pBdr>
@@ -134,7 +363,6 @@
         </w:pBdr>
       </w:pPr>
       <w:r>
-        <w:lastRenderedPageBreak/>
         <w:t>LIST OF TABLES</w:t>
       </w:r>
     </w:p>
@@ -164,6 +392,7 @@
         </w:numPr>
       </w:pPr>
       <w:r>
+        <w:lastRenderedPageBreak/>
         <w:t>PLANNING</w:t>
       </w:r>
     </w:p>
@@ -193,7 +422,7 @@
       </w:r>
     </w:p>
     <w:p>
-      <w:hyperlink r:id="rId9" w:history="1">
+      <w:hyperlink r:id="rId14" w:history="1">
         <w:r>
           <w:rPr>
             <w:rStyle w:val="Kpr"/>
@@ -274,7 +503,7 @@
       </w:r>
     </w:p>
     <w:p>
-      <w:hyperlink r:id="rId10" w:history="1">
+      <w:hyperlink r:id="rId15" w:history="1">
         <w:r>
           <w:rPr>
             <w:rStyle w:val="Kpr"/>
@@ -289,7 +518,7 @@
       </w:r>
     </w:p>
     <w:p>
-      <w:hyperlink r:id="rId11" w:history="1">
+      <w:hyperlink r:id="rId16" w:history="1">
         <w:r>
           <w:rPr>
             <w:rStyle w:val="Kpr"/>
@@ -313,7 +542,6 @@
         <w:rPr>
           <w:sz w:val="32"/>
         </w:rPr>
-        <w:lastRenderedPageBreak/>
         <w:t>MYSQL</w:t>
       </w:r>
     </w:p>
@@ -332,6 +560,7 @@
         <w:rPr>
           <w:sz w:val="32"/>
         </w:rPr>
+        <w:lastRenderedPageBreak/>
         <w:t>MariaDB</w:t>
       </w:r>
     </w:p>
@@ -426,18 +655,18 @@
     <w:p/>
     <w:p>
       <w:r>
+        <w:t>A GitHub repository can also be used to store ideas, or any resources that you want to share.</w:t>
+      </w:r>
+    </w:p>
+    <w:p/>
+    <w:p>
+      <w:r>
+        <w:t>Branch</w:t>
+      </w:r>
+    </w:p>
+    <w:p>
+      <w:r>
         <w:lastRenderedPageBreak/>
-        <w:t>A GitHub repository can also be used to store ideas, or any resources that you want to share.</w:t>
-      </w:r>
-    </w:p>
-    <w:p/>
-    <w:p>
-      <w:r>
-        <w:t>Branch</w:t>
-      </w:r>
-    </w:p>
-    <w:p>
-      <w:r>
         <w:t>A GitHub branch is used to work with different versions of a repository at the same time.</w:t>
       </w:r>
     </w:p>
@@ -514,7 +743,6 @@
     <w:p/>
     <w:p>
       <w:r>
-        <w:lastRenderedPageBreak/>
         <w:t>You merge any changes into the master by clicking a "Merge pull request" button.</w:t>
       </w:r>
     </w:p>
@@ -648,13 +876,13 @@
     </w:p>
     <w:p>
       <w:r>
+        <w:t>RSS was designed to show selected data.</w:t>
+      </w:r>
+    </w:p>
+    <w:p/>
+    <w:p>
+      <w:r>
         <w:lastRenderedPageBreak/>
-        <w:t>RSS was designed to show selected data.</w:t>
-      </w:r>
-    </w:p>
-    <w:p/>
-    <w:p>
-      <w:r>
         <w:t>Without RSS, users will have to check your site daily for new updates. This may be too time-consuming for many users. With an RSS feed (RSS is often called a News feed or RSS feed) they can check your site faster using an RSS aggregator (a site or program that gathers and sorts out RSS feeds).</w:t>
       </w:r>
     </w:p>
@@ -762,6 +990,7 @@
     </w:p>
     <w:p>
       <w:r>
+        <w:lastRenderedPageBreak/>
         <w:t>There is no official standard for RSS.</w:t>
       </w:r>
     </w:p>
@@ -864,13 +1093,13 @@
     <w:p/>
     <w:p>
       <w:r>
+        <w:t>XML is a software- and hardware-independent tool for storing and transporting data.</w:t>
+      </w:r>
+    </w:p>
+    <w:p/>
+    <w:p>
+      <w:r>
         <w:lastRenderedPageBreak/>
-        <w:t>XML is a software- and hardware-independent tool for storing and transporting data.</w:t>
-      </w:r>
-    </w:p>
-    <w:p/>
-    <w:p>
-      <w:r>
         <w:t>What is XML?</w:t>
       </w:r>
     </w:p>
@@ -992,104 +1221,103 @@
     <w:p/>
     <w:p>
       <w:r>
+        <w:t>The tags in the example above (like &lt;to&gt; and &lt;from&gt;) are not defined in any XML standard. These tags are "invented" by the author of the XML document.</w:t>
+      </w:r>
+    </w:p>
+    <w:p/>
+    <w:p>
+      <w:r>
+        <w:t>HTML works with predefined tags like &lt;p&gt;, &lt;h1&gt;, &lt;table&gt;, etc.</w:t>
+      </w:r>
+    </w:p>
+    <w:p/>
+    <w:p>
+      <w:r>
+        <w:t>With XML, the author must define both the tags and the document structure.</w:t>
+      </w:r>
+    </w:p>
+    <w:p/>
+    <w:p>
+      <w:r>
+        <w:t>XML is Extensible</w:t>
+      </w:r>
+    </w:p>
+    <w:p>
+      <w:r>
+        <w:t>Most XML applications will work as expected even if new data is added (or removed).</w:t>
+      </w:r>
+    </w:p>
+    <w:p/>
+    <w:p>
+      <w:r>
+        <w:t>Imagine an application designed to display the original version of note.xml (&lt;to&gt; &lt;from&gt; &lt;heading&gt; &lt;body&gt;).</w:t>
+      </w:r>
+    </w:p>
+    <w:p/>
+    <w:p>
+      <w:r>
+        <w:t>Then imagine a newer version of note.xml with added &lt;date&gt; and &lt;hour&gt; elements, and a removed &lt;heading&gt;.</w:t>
+      </w:r>
+    </w:p>
+    <w:p/>
+    <w:p>
+      <w:r>
+        <w:t>The way XML is constructed, older version of the application can still work:</w:t>
+      </w:r>
+    </w:p>
+    <w:p/>
+    <w:p>
+      <w:r>
+        <w:t>XML Simplifies Things</w:t>
+      </w:r>
+    </w:p>
+    <w:p>
+      <w:r>
+        <w:t>XML simplifies data sharing</w:t>
+      </w:r>
+    </w:p>
+    <w:p>
+      <w:r>
+        <w:t>XML simplifies data transport</w:t>
+      </w:r>
+    </w:p>
+    <w:p>
+      <w:r>
+        <w:t>XML simplifies platform changes</w:t>
+      </w:r>
+    </w:p>
+    <w:p>
+      <w:r>
+        <w:t>XML simplifies data availability</w:t>
+      </w:r>
+    </w:p>
+    <w:p>
+      <w:r>
+        <w:t>Many computer systems contain data in incompatible formats. Exchanging data between incompatible systems (or upgraded systems) is a time-consuming task for web developers. Large amounts of data must be converted, and incompatible data is often lost.</w:t>
+      </w:r>
+    </w:p>
+    <w:p/>
+    <w:p>
+      <w:r>
+        <w:t>XML stores data in plain text format. This provides a software- and hardware-independent way of storing, transporting, and sharing data.</w:t>
+      </w:r>
+    </w:p>
+    <w:p/>
+    <w:p>
+      <w:r>
+        <w:t>XML also makes it easier to expand or upgrade to new operating systems, new applications, or new browsers, without losing data.</w:t>
+      </w:r>
+    </w:p>
+    <w:p/>
+    <w:p>
+      <w:r>
+        <w:t>With XML, data can be available to all kinds of "reading machines" like people, computers, voice machines, news feeds, etc.</w:t>
+      </w:r>
+    </w:p>
+    <w:p/>
+    <w:p>
+      <w:r>
         <w:lastRenderedPageBreak/>
-        <w:t>The tags in the example above (like &lt;to&gt; and &lt;from&gt;) are not defined in any XML standard. These tags are "invented" by the author of the XML document.</w:t>
-      </w:r>
-    </w:p>
-    <w:p/>
-    <w:p>
-      <w:r>
-        <w:t>HTML works with predefined tags like &lt;p&gt;, &lt;h1&gt;, &lt;table&gt;, etc.</w:t>
-      </w:r>
-    </w:p>
-    <w:p/>
-    <w:p>
-      <w:r>
-        <w:t>With XML, the author must define both the tags and the document structure.</w:t>
-      </w:r>
-    </w:p>
-    <w:p/>
-    <w:p>
-      <w:r>
-        <w:t>XML is Extensible</w:t>
-      </w:r>
-    </w:p>
-    <w:p>
-      <w:r>
-        <w:t>Most XML applications will work as expected even if new data is added (or removed).</w:t>
-      </w:r>
-    </w:p>
-    <w:p/>
-    <w:p>
-      <w:r>
-        <w:t>Imagine an application designed to display the original version of note.xml (&lt;to&gt; &lt;from&gt; &lt;heading&gt; &lt;body&gt;).</w:t>
-      </w:r>
-    </w:p>
-    <w:p/>
-    <w:p>
-      <w:r>
-        <w:t>Then imagine a newer version of note.xml with added &lt;date&gt; and &lt;hour&gt; elements, and a removed &lt;heading&gt;.</w:t>
-      </w:r>
-    </w:p>
-    <w:p/>
-    <w:p>
-      <w:r>
-        <w:t>The way XML is constructed, older version of the application can still work:</w:t>
-      </w:r>
-    </w:p>
-    <w:p/>
-    <w:p>
-      <w:r>
-        <w:t>XML Simplifies Things</w:t>
-      </w:r>
-    </w:p>
-    <w:p>
-      <w:r>
-        <w:t>XML simplifies data sharing</w:t>
-      </w:r>
-    </w:p>
-    <w:p>
-      <w:r>
-        <w:t>XML simplifies data transport</w:t>
-      </w:r>
-    </w:p>
-    <w:p>
-      <w:r>
-        <w:t>XML simplifies platform changes</w:t>
-      </w:r>
-    </w:p>
-    <w:p>
-      <w:r>
-        <w:t>XML simplifies data availability</w:t>
-      </w:r>
-    </w:p>
-    <w:p>
-      <w:r>
-        <w:t>Many computer systems contain data in incompatible formats. Exchanging data between incompatible systems (or upgraded systems) is a time-consuming task for web developers. Large amounts of data must be converted, and incompatible data is often lost.</w:t>
-      </w:r>
-    </w:p>
-    <w:p/>
-    <w:p>
-      <w:r>
-        <w:t>XML stores data in plain text format. This provides a software- and hardware-independent way of storing, transporting, and sharing data.</w:t>
-      </w:r>
-    </w:p>
-    <w:p/>
-    <w:p>
-      <w:r>
-        <w:t>XML also makes it easier to expand or upgrade to new operating systems, new applications, or new browsers, without losing data.</w:t>
-      </w:r>
-    </w:p>
-    <w:p/>
-    <w:p>
-      <w:r>
-        <w:lastRenderedPageBreak/>
-        <w:t>With XML, data can be available to all kinds of "reading machines" like people, computers, voice machines, news feeds, etc.</w:t>
-      </w:r>
-    </w:p>
-    <w:p/>
-    <w:p>
-      <w:r>
         <w:t>XML is a W3C Recommendation</w:t>
       </w:r>
     </w:p>
@@ -1162,11 +1390,7 @@
     </w:p>
     <w:p>
       <w:r>
-        <w:t xml:space="preserve">As defined earlier, XAMPP is used to symbolize the classification of solutions for different technologies. It provides a base for testing of projects based on different technologies through a personal server. XAMPP is an abbreviated form of each alphabet representing each of its major </w:t>
-      </w:r>
-      <w:r>
-        <w:lastRenderedPageBreak/>
-        <w:t>components. This collection of software contains a web server named Apache, a database management system named MariaDB and scripting/ programming languages such as PHP and Perl. X denotes Cross-platform, which means that it can work on different platforms such as Windows, Linux, and macOS.</w:t>
+        <w:t>As defined earlier, XAMPP is used to symbolize the classification of solutions for different technologies. It provides a base for testing of projects based on different technologies through a personal server. XAMPP is an abbreviated form of each alphabet representing each of its major components. This collection of software contains a web server named Apache, a database management system named MariaDB and scripting/ programming languages such as PHP and Perl. X denotes Cross-platform, which means that it can work on different platforms such as Windows, Linux, and macOS.</w:t>
       </w:r>
     </w:p>
     <w:p/>
@@ -1233,7 +1457,6 @@
     </w:p>
     <w:p>
       <w:r>
-        <w:lastRenderedPageBreak/>
         <w:t>Filezilla: It is a File Transfer Protocol Server, which supports and eases the transfer operations performed on files. Its recently updated version is 0.9.41.</w:t>
       </w:r>
     </w:p>

</xml_diff>